<commit_message>
Update 015 - Atividade relatório pesquisa - Press. Teóricos.docx
</commit_message>
<xml_diff>
--- a/Arquivos para fazer/015 - Atividade relatório pesquisa - Press. Teóricos.docx
+++ b/Arquivos para fazer/015 - Atividade relatório pesquisa - Press. Teóricos.docx
@@ -74,7 +74,30 @@
           <w:tcPr>
             <w:tcW w:w="10312" w:type="dxa"/>
           </w:tcPr>
-          <w:p/>
+          <w:p>
+            <w:proofErr w:type="spellStart"/>
+            <w:r>
+              <w:rPr>
+                <w:rFonts w:ascii="Helvetica" w:hAnsi="Helvetica" w:cs="Helvetica"/>
+                <w:color w:val="333333"/>
+                <w:sz w:val="21"/>
+                <w:szCs w:val="21"/>
+                <w:shd w:val="clear" w:color="auto" w:fill="FFFFFF"/>
+              </w:rPr>
+              <w:t>Routine</w:t>
+            </w:r>
+            <w:proofErr w:type="spellEnd"/>
+            <w:r>
+              <w:rPr>
+                <w:rFonts w:ascii="Helvetica" w:hAnsi="Helvetica" w:cs="Helvetica"/>
+                <w:color w:val="333333"/>
+                <w:sz w:val="21"/>
+                <w:szCs w:val="21"/>
+                <w:shd w:val="clear" w:color="auto" w:fill="FFFFFF"/>
+              </w:rPr>
+              <w:t xml:space="preserve"> Checklist: um sistema para organização e auditoria de rotinas em supermercados</w:t>
+            </w:r>
+          </w:p>
         </w:tc>
       </w:tr>
       <w:tr>
@@ -107,7 +130,11 @@
           <w:tcPr>
             <w:tcW w:w="10312" w:type="dxa"/>
           </w:tcPr>
-          <w:p/>
+          <w:p>
+            <w:r>
+              <w:t>Rotina Checklist</w:t>
+            </w:r>
+          </w:p>
         </w:tc>
       </w:tr>
       <w:tr>
@@ -140,7 +167,53 @@
           <w:tcPr>
             <w:tcW w:w="10312" w:type="dxa"/>
           </w:tcPr>
-          <w:p/>
+          <w:p>
+            <w:hyperlink r:id="rId4" w:history="1">
+              <w:r>
+                <w:rPr>
+                  <w:rFonts w:ascii="Helvetica" w:hAnsi="Helvetica" w:cs="Helvetica"/>
+                  <w:color w:val="B1B175"/>
+                  <w:sz w:val="21"/>
+                  <w:szCs w:val="21"/>
+                </w:rPr>
+                <w:br/>
+              </w:r>
+              <w:proofErr w:type="spellStart"/>
+              <w:r>
+                <w:rPr>
+                  <w:rStyle w:val="Hyperlink"/>
+                  <w:rFonts w:ascii="Helvetica" w:hAnsi="Helvetica" w:cs="Helvetica"/>
+                  <w:color w:val="B1B175"/>
+                  <w:sz w:val="21"/>
+                  <w:szCs w:val="21"/>
+                </w:rPr>
+                <w:t>Paulouski</w:t>
+              </w:r>
+              <w:proofErr w:type="spellEnd"/>
+              <w:r>
+                <w:rPr>
+                  <w:rStyle w:val="Hyperlink"/>
+                  <w:rFonts w:ascii="Helvetica" w:hAnsi="Helvetica" w:cs="Helvetica"/>
+                  <w:color w:val="B1B175"/>
+                  <w:sz w:val="21"/>
+                  <w:szCs w:val="21"/>
+                </w:rPr>
+                <w:t xml:space="preserve">, </w:t>
+              </w:r>
+              <w:proofErr w:type="spellStart"/>
+              <w:r>
+                <w:rPr>
+                  <w:rStyle w:val="Hyperlink"/>
+                  <w:rFonts w:ascii="Helvetica" w:hAnsi="Helvetica" w:cs="Helvetica"/>
+                  <w:color w:val="B1B175"/>
+                  <w:sz w:val="21"/>
+                  <w:szCs w:val="21"/>
+                </w:rPr>
+                <w:t>Éverton</w:t>
+              </w:r>
+              <w:proofErr w:type="spellEnd"/>
+            </w:hyperlink>
+          </w:p>
         </w:tc>
       </w:tr>
       <w:tr>
@@ -173,7 +246,11 @@
           <w:tcPr>
             <w:tcW w:w="10312" w:type="dxa"/>
           </w:tcPr>
-          <w:p/>
+          <w:p>
+            <w:r>
+              <w:t>https://riut.utfpr.edu.br/jspui/bitstream/1/34096/1/sistemaautomatizacaochecklist.pdf</w:t>
+            </w:r>
+          </w:p>
         </w:tc>
       </w:tr>
       <w:tr>
@@ -206,7 +283,11 @@
           <w:tcPr>
             <w:tcW w:w="10312" w:type="dxa"/>
           </w:tcPr>
-          <w:p/>
+          <w:p>
+            <w:r>
+              <w:t>03/09/2025</w:t>
+            </w:r>
+          </w:p>
         </w:tc>
       </w:tr>
       <w:tr>
@@ -269,7 +350,35 @@
             <w:gridSpan w:val="2"/>
             <w:vAlign w:val="center"/>
           </w:tcPr>
-          <w:p/>
+          <w:p>
+            <w:pPr>
+              <w:pStyle w:val="NormalWeb"/>
+              <w:spacing w:line="360" w:lineRule="auto"/>
+              <w:rPr>
+                <w:rFonts w:ascii="Arial" w:hAnsi="Arial" w:cs="Arial"/>
+              </w:rPr>
+            </w:pPr>
+            <w:r>
+              <w:rPr>
+                <w:rFonts w:ascii="Arial" w:hAnsi="Arial" w:cs="Arial"/>
+              </w:rPr>
+              <w:t xml:space="preserve">“Este trabalho apresenta o desenvolvimento do sistema </w:t>
+            </w:r>
+            <w:proofErr w:type="spellStart"/>
+            <w:r>
+              <w:rPr>
+                <w:rFonts w:ascii="Arial" w:hAnsi="Arial" w:cs="Arial"/>
+              </w:rPr>
+              <w:t>Routine</w:t>
+            </w:r>
+            <w:proofErr w:type="spellEnd"/>
+            <w:r>
+              <w:rPr>
+                <w:rFonts w:ascii="Arial" w:hAnsi="Arial" w:cs="Arial"/>
+              </w:rPr>
+              <w:t xml:space="preserve"> Checklist, voltado à organização e auditoria de rotinas operacionais em supermercados, com foco na automação de tarefas e melhoria da eficiência.”</w:t>
+            </w:r>
+          </w:p>
         </w:tc>
       </w:tr>
       <w:tr>
@@ -285,7 +394,21 @@
             <w:gridSpan w:val="2"/>
             <w:vAlign w:val="center"/>
           </w:tcPr>
-          <w:p/>
+          <w:p>
+            <w:pPr>
+              <w:rPr>
+                <w:rFonts w:cs="Arial"/>
+                <w:szCs w:val="24"/>
+              </w:rPr>
+            </w:pPr>
+            <w:r>
+              <w:rPr>
+                <w:rFonts w:cs="Arial"/>
+                <w:szCs w:val="24"/>
+              </w:rPr>
+              <w:t>“O objetivo geral deste trabalho é desenvolver um sistema de checklist para organização e auditoria de rotinas operacionais em supermercados.”</w:t>
+            </w:r>
+          </w:p>
         </w:tc>
       </w:tr>
       <w:tr>
@@ -301,7 +424,21 @@
             <w:gridSpan w:val="2"/>
             <w:vAlign w:val="center"/>
           </w:tcPr>
-          <w:p/>
+          <w:p>
+            <w:pPr>
+              <w:rPr>
+                <w:rFonts w:cs="Arial"/>
+                <w:szCs w:val="24"/>
+              </w:rPr>
+            </w:pPr>
+            <w:r>
+              <w:rPr>
+                <w:rFonts w:cs="Arial"/>
+                <w:szCs w:val="24"/>
+              </w:rPr>
+              <w:t>“A utilização de checklists é uma ferramenta eficaz para garantir que procedimentos sejam seguidos corretamente, reduzindo falhas humanas e aumentando a confiabilidade dos processos.”</w:t>
+            </w:r>
+          </w:p>
         </w:tc>
       </w:tr>
       <w:tr>
@@ -317,7 +454,133 @@
             <w:gridSpan w:val="2"/>
             <w:vAlign w:val="center"/>
           </w:tcPr>
-          <w:p/>
+          <w:p>
+            <w:pPr>
+              <w:rPr>
+                <w:rFonts w:cs="Arial"/>
+                <w:szCs w:val="24"/>
+              </w:rPr>
+            </w:pPr>
+            <w:r>
+              <w:rPr>
+                <w:rFonts w:cs="Arial"/>
+                <w:szCs w:val="24"/>
+              </w:rPr>
+              <w:t xml:space="preserve">“O sistema foi desenvolvido utilizando tecnologias como HTML, CSS com </w:t>
+            </w:r>
+            <w:proofErr w:type="spellStart"/>
+            <w:r>
+              <w:rPr>
+                <w:rFonts w:cs="Arial"/>
+                <w:szCs w:val="24"/>
+              </w:rPr>
+              <w:t>Bootstrap</w:t>
+            </w:r>
+            <w:proofErr w:type="spellEnd"/>
+            <w:r>
+              <w:rPr>
+                <w:rFonts w:cs="Arial"/>
+                <w:szCs w:val="24"/>
+              </w:rPr>
+              <w:t xml:space="preserve">, </w:t>
+            </w:r>
+            <w:proofErr w:type="spellStart"/>
+            <w:r>
+              <w:rPr>
+                <w:rFonts w:cs="Arial"/>
+                <w:szCs w:val="24"/>
+              </w:rPr>
+              <w:t>JavaScript</w:t>
+            </w:r>
+            <w:proofErr w:type="spellEnd"/>
+            <w:r>
+              <w:rPr>
+                <w:rFonts w:cs="Arial"/>
+                <w:szCs w:val="24"/>
+              </w:rPr>
+              <w:t xml:space="preserve"> com </w:t>
+            </w:r>
+            <w:proofErr w:type="spellStart"/>
+            <w:r>
+              <w:rPr>
+                <w:rFonts w:cs="Arial"/>
+                <w:szCs w:val="24"/>
+              </w:rPr>
+              <w:t>jQuery</w:t>
+            </w:r>
+            <w:proofErr w:type="spellEnd"/>
+            <w:r>
+              <w:rPr>
+                <w:rFonts w:cs="Arial"/>
+                <w:szCs w:val="24"/>
+              </w:rPr>
+              <w:t xml:space="preserve"> e Angular no front-</w:t>
+            </w:r>
+            <w:proofErr w:type="spellStart"/>
+            <w:r>
+              <w:rPr>
+                <w:rFonts w:cs="Arial"/>
+                <w:szCs w:val="24"/>
+              </w:rPr>
+              <w:t>end</w:t>
+            </w:r>
+            <w:proofErr w:type="spellEnd"/>
+            <w:r>
+              <w:rPr>
+                <w:rFonts w:cs="Arial"/>
+                <w:szCs w:val="24"/>
+              </w:rPr>
+              <w:t xml:space="preserve">, e PHP com </w:t>
+            </w:r>
+            <w:proofErr w:type="spellStart"/>
+            <w:r>
+              <w:rPr>
+                <w:rFonts w:cs="Arial"/>
+                <w:szCs w:val="24"/>
+              </w:rPr>
+              <w:t>Laravel</w:t>
+            </w:r>
+            <w:proofErr w:type="spellEnd"/>
+            <w:r>
+              <w:rPr>
+                <w:rFonts w:cs="Arial"/>
+                <w:szCs w:val="24"/>
+              </w:rPr>
+              <w:t xml:space="preserve"> no </w:t>
+            </w:r>
+            <w:proofErr w:type="spellStart"/>
+            <w:r>
+              <w:rPr>
+                <w:rFonts w:cs="Arial"/>
+                <w:szCs w:val="24"/>
+              </w:rPr>
+              <w:t>back</w:t>
+            </w:r>
+            <w:proofErr w:type="spellEnd"/>
+            <w:r>
+              <w:rPr>
+                <w:rFonts w:cs="Arial"/>
+                <w:szCs w:val="24"/>
+              </w:rPr>
+              <w:t xml:space="preserve">-end. Para dispositivos móveis, foi utilizado o framework </w:t>
+            </w:r>
+            <w:proofErr w:type="spellStart"/>
+            <w:r>
+              <w:rPr>
+                <w:rFonts w:cs="Arial"/>
+                <w:szCs w:val="24"/>
+              </w:rPr>
+              <w:t>Ionic</w:t>
+            </w:r>
+            <w:proofErr w:type="spellEnd"/>
+            <w:r>
+              <w:rPr>
+                <w:rFonts w:cs="Arial"/>
+                <w:szCs w:val="24"/>
+              </w:rPr>
+              <w:t>.”</w:t>
+            </w:r>
+          </w:p>
         </w:tc>
       </w:tr>
       <w:tr>
@@ -333,7 +596,37 @@
             <w:gridSpan w:val="2"/>
             <w:vAlign w:val="center"/>
           </w:tcPr>
-          <w:p/>
+          <w:p>
+            <w:pPr>
+              <w:rPr>
+                <w:rFonts w:cs="Arial"/>
+                <w:szCs w:val="24"/>
+              </w:rPr>
+            </w:pPr>
+            <w:r>
+              <w:rPr>
+                <w:rFonts w:cs="Arial"/>
+                <w:szCs w:val="24"/>
+              </w:rPr>
+              <w:t xml:space="preserve">“Com a implementação do sistema </w:t>
+            </w:r>
+            <w:proofErr w:type="spellStart"/>
+            <w:r>
+              <w:rPr>
+                <w:rFonts w:cs="Arial"/>
+                <w:szCs w:val="24"/>
+              </w:rPr>
+              <w:t>Routine</w:t>
+            </w:r>
+            <w:proofErr w:type="spellEnd"/>
+            <w:r>
+              <w:rPr>
+                <w:rFonts w:cs="Arial"/>
+                <w:szCs w:val="24"/>
+              </w:rPr>
+              <w:t xml:space="preserve"> Checklist, espera-se uma redução significativa no tempo de auditoria, maior confiabilidade dos dados coletados e melhoria na gestão das rotinas operacionais.”</w:t>
+            </w:r>
+          </w:p>
         </w:tc>
       </w:tr>
     </w:tbl>
@@ -405,6 +698,33 @@
           <w:tcPr>
             <w:tcW w:w="10312" w:type="dxa"/>
           </w:tcPr>
+          <w:p>
+            <w:pPr>
+              <w:rPr>
+                <w:rFonts w:ascii="Helvetica" w:hAnsi="Helvetica" w:cs="Helvetica"/>
+                <w:sz w:val="21"/>
+                <w:szCs w:val="21"/>
+              </w:rPr>
+            </w:pPr>
+            <w:proofErr w:type="spellStart"/>
+            <w:r>
+              <w:rPr>
+                <w:rFonts w:ascii="Helvetica" w:hAnsi="Helvetica" w:cs="Helvetica"/>
+                <w:sz w:val="21"/>
+                <w:szCs w:val="21"/>
+              </w:rPr>
+              <w:t>Chronoss</w:t>
+            </w:r>
+            <w:proofErr w:type="spellEnd"/>
+            <w:r>
+              <w:rPr>
+                <w:rFonts w:ascii="Helvetica" w:hAnsi="Helvetica" w:cs="Helvetica"/>
+                <w:sz w:val="21"/>
+                <w:szCs w:val="21"/>
+              </w:rPr>
+              <w:t>: aplicativo para o controle e análise de tempos internos em logística de expedição</w:t>
+            </w:r>
+          </w:p>
           <w:p/>
         </w:tc>
       </w:tr>
@@ -438,7 +758,11 @@
           <w:tcPr>
             <w:tcW w:w="10312" w:type="dxa"/>
           </w:tcPr>
-          <w:p/>
+          <w:p>
+            <w:r>
+              <w:t>Controle e análise de tempos internos</w:t>
+            </w:r>
+          </w:p>
         </w:tc>
       </w:tr>
       <w:tr>
@@ -471,7 +795,59 @@
           <w:tcPr>
             <w:tcW w:w="10312" w:type="dxa"/>
           </w:tcPr>
-          <w:p/>
+          <w:p>
+            <w:hyperlink r:id="rId5" w:history="1">
+              <w:r>
+                <w:rPr>
+                  <w:rStyle w:val="Hyperlink"/>
+                  <w:rFonts w:ascii="Segoe UI" w:hAnsi="Segoe UI" w:cs="Segoe UI"/>
+                  <w:color w:val="1F7293"/>
+                  <w:shd w:val="clear" w:color="auto" w:fill="FFFFFF"/>
+                </w:rPr>
+                <w:t xml:space="preserve">Menezes Junior, </w:t>
+              </w:r>
+              <w:proofErr w:type="spellStart"/>
+              <w:r>
+                <w:rPr>
+                  <w:rStyle w:val="Hyperlink"/>
+                  <w:rFonts w:ascii="Segoe UI" w:hAnsi="Segoe UI" w:cs="Segoe UI"/>
+                  <w:color w:val="1F7293"/>
+                  <w:shd w:val="clear" w:color="auto" w:fill="FFFFFF"/>
+                </w:rPr>
+                <w:t>Antonio</w:t>
+              </w:r>
+              <w:proofErr w:type="spellEnd"/>
+              <w:r>
+                <w:rPr>
+                  <w:rStyle w:val="Hyperlink"/>
+                  <w:rFonts w:ascii="Segoe UI" w:hAnsi="Segoe UI" w:cs="Segoe UI"/>
+                  <w:color w:val="1F7293"/>
+                  <w:shd w:val="clear" w:color="auto" w:fill="FFFFFF"/>
+                </w:rPr>
+                <w:t xml:space="preserve"> </w:t>
+              </w:r>
+              <w:proofErr w:type="spellStart"/>
+              <w:r>
+                <w:rPr>
+                  <w:rStyle w:val="Hyperlink"/>
+                  <w:rFonts w:ascii="Segoe UI" w:hAnsi="Segoe UI" w:cs="Segoe UI"/>
+                  <w:color w:val="1F7293"/>
+                  <w:shd w:val="clear" w:color="auto" w:fill="FFFFFF"/>
+                </w:rPr>
+                <w:t>Teodomiro</w:t>
+              </w:r>
+              <w:proofErr w:type="spellEnd"/>
+              <w:r>
+                <w:rPr>
+                  <w:rStyle w:val="Hyperlink"/>
+                  <w:rFonts w:ascii="Segoe UI" w:hAnsi="Segoe UI" w:cs="Segoe UI"/>
+                  <w:color w:val="1F7293"/>
+                  <w:shd w:val="clear" w:color="auto" w:fill="FFFFFF"/>
+                </w:rPr>
+                <w:t xml:space="preserve"> Lobato</w:t>
+              </w:r>
+            </w:hyperlink>
+          </w:p>
         </w:tc>
       </w:tr>
       <w:tr>
@@ -504,7 +880,11 @@
           <w:tcPr>
             <w:tcW w:w="10312" w:type="dxa"/>
           </w:tcPr>
-          <w:p/>
+          <w:p>
+            <w:r>
+              <w:t>https://repositorio.unesp.br/server/api/core/bitstreams/27d2e358-69bb-4833-986f-428828cca9ec/content</w:t>
+            </w:r>
+          </w:p>
         </w:tc>
       </w:tr>
       <w:tr>
@@ -537,7 +917,11 @@
           <w:tcPr>
             <w:tcW w:w="10312" w:type="dxa"/>
           </w:tcPr>
-          <w:p/>
+          <w:p>
+            <w:r>
+              <w:t>04/09/2025</w:t>
+            </w:r>
+          </w:p>
         </w:tc>
       </w:tr>
       <w:tr>
@@ -600,7 +984,11 @@
             <w:gridSpan w:val="2"/>
             <w:vAlign w:val="center"/>
           </w:tcPr>
-          <w:p/>
+          <w:p>
+            <w:r>
+              <w:t>“Desenvolver um aplicativo para dispositivos móveis que permita o controle e análise dos tempos internos da logística de expedição de mercadorias.”</w:t>
+            </w:r>
+          </w:p>
         </w:tc>
       </w:tr>
       <w:tr>
@@ -616,7 +1004,11 @@
             <w:gridSpan w:val="2"/>
             <w:vAlign w:val="center"/>
           </w:tcPr>
-          <w:p/>
+          <w:p>
+            <w:r>
+              <w:t>“O aplicativo foi desenvolvido utilizando a plataforma Power Apps, com linguagem Power FX, e os dados são armazenados em uma lista do SharePoint.”</w:t>
+            </w:r>
+          </w:p>
         </w:tc>
       </w:tr>
       <w:tr>
@@ -632,7 +1024,11 @@
             <w:gridSpan w:val="2"/>
             <w:vAlign w:val="center"/>
           </w:tcPr>
-          <w:p/>
+          <w:p>
+            <w:r>
+              <w:t>“O aplicativo permite a leitura de códigos de barras para identificar as cargas, registrar os horários de cada etapa do processo e armazenar essas informações em nuvem.”</w:t>
+            </w:r>
+          </w:p>
         </w:tc>
       </w:tr>
       <w:tr>
@@ -648,7 +1044,11 @@
             <w:gridSpan w:val="2"/>
             <w:vAlign w:val="center"/>
           </w:tcPr>
-          <w:p/>
+          <w:p>
+            <w:r>
+              <w:t>“A interface é simples e intuitiva, com botões para iniciar uma nova carga, visualizar cargas em andamento e finalizar o processo.”</w:t>
+            </w:r>
+          </w:p>
         </w:tc>
       </w:tr>
       <w:tr>
@@ -664,7 +1064,43 @@
             <w:gridSpan w:val="2"/>
             <w:vAlign w:val="center"/>
           </w:tcPr>
-          <w:p/>
+          <w:p>
+            <w:r>
+              <w:t xml:space="preserve">“Foram considerados diferentes tipos de veículos, como </w:t>
+            </w:r>
+            <w:proofErr w:type="spellStart"/>
+            <w:r>
+              <w:t>VUCs</w:t>
+            </w:r>
+            <w:proofErr w:type="spellEnd"/>
+            <w:r>
+              <w:t xml:space="preserve">, tocos, </w:t>
+            </w:r>
+            <w:proofErr w:type="spellStart"/>
+            <w:r>
+              <w:t>trucks</w:t>
+            </w:r>
+            <w:proofErr w:type="spellEnd"/>
+            <w:r>
+              <w:t xml:space="preserve">, carretas LS, </w:t>
+            </w:r>
+            <w:proofErr w:type="spellStart"/>
+            <w:r>
+              <w:t>bitrens</w:t>
+            </w:r>
+            <w:proofErr w:type="spellEnd"/>
+            <w:r>
+              <w:t xml:space="preserve"> e </w:t>
+            </w:r>
+            <w:proofErr w:type="spellStart"/>
+            <w:r>
+              <w:t>rodotrens</w:t>
+            </w:r>
+            <w:proofErr w:type="spellEnd"/>
+            <w:r>
+              <w:t>, cada um com características específicas que influenciam o tempo de operação.”</w:t>
+            </w:r>
+          </w:p>
         </w:tc>
       </w:tr>
     </w:tbl>
@@ -736,7 +1172,10 @@
           <w:tcPr>
             <w:tcW w:w="10312" w:type="dxa"/>
           </w:tcPr>
-          <w:p/>
+          <w:p>
+            <w:bookmarkStart w:id="0" w:name="_GoBack"/>
+            <w:bookmarkEnd w:id="0"/>
+          </w:p>
         </w:tc>
       </w:tr>
       <w:tr>
@@ -1666,8 +2105,6 @@
         <w:spacing w:after="160" w:line="259" w:lineRule="auto"/>
         <w:jc w:val="left"/>
       </w:pPr>
-      <w:bookmarkStart w:id="0" w:name="_GoBack"/>
-      <w:bookmarkEnd w:id="0"/>
     </w:p>
     <w:sectPr>
       <w:pgSz w:w="16838" w:h="11906" w:orient="landscape"/>
@@ -2155,6 +2592,33 @@
       </w:tblBorders>
     </w:tblPr>
   </w:style>
+  <w:style w:type="paragraph" w:styleId="NormalWeb">
+    <w:name w:val="Normal (Web)"/>
+    <w:basedOn w:val="Normal"/>
+    <w:uiPriority w:val="99"/>
+    <w:unhideWhenUsed/>
+    <w:rsid w:val="005950EE"/>
+    <w:pPr>
+      <w:spacing w:before="100" w:beforeAutospacing="1" w:after="100" w:afterAutospacing="1" w:line="240" w:lineRule="auto"/>
+      <w:jc w:val="left"/>
+    </w:pPr>
+    <w:rPr>
+      <w:rFonts w:ascii="Times New Roman" w:eastAsia="Times New Roman" w:hAnsi="Times New Roman" w:cs="Times New Roman"/>
+      <w:szCs w:val="24"/>
+      <w:lang w:eastAsia="pt-BR"/>
+    </w:rPr>
+  </w:style>
+  <w:style w:type="character" w:styleId="nfase">
+    <w:name w:val="Emphasis"/>
+    <w:basedOn w:val="Fontepargpadro"/>
+    <w:uiPriority w:val="20"/>
+    <w:qFormat/>
+    <w:rsid w:val="005950EE"/>
+    <w:rPr>
+      <w:i/>
+      <w:iCs/>
+    </w:rPr>
+  </w:style>
 </w:styles>
 </file>
 

</xml_diff>